<commit_message>
fix report file and add png file in zip file
</commit_message>
<xml_diff>
--- a/1st term project/team_03/Compiler_Assignment_term_project_01(TEAM03).docx
+++ b/1st term project/team_03/Compiler_Assignment_term_project_01(TEAM03).docx
@@ -264,12 +264,14 @@
             <w:pPr>
               <w:jc w:val="center"/>
             </w:pPr>
+            <w:proofErr w:type="spellStart"/>
             <w:r>
               <w:rPr>
                 <w:rFonts w:hint="eastAsia"/>
               </w:rPr>
               <w:t>교수명</w:t>
             </w:r>
+            <w:proofErr w:type="spellEnd"/>
           </w:p>
         </w:tc>
         <w:tc>
@@ -379,12 +381,14 @@
             <w:pPr>
               <w:jc w:val="center"/>
             </w:pPr>
+            <w:proofErr w:type="gramStart"/>
             <w:r>
               <w:rPr>
                 <w:rFonts w:hint="eastAsia"/>
               </w:rPr>
               <w:t>학  번</w:t>
             </w:r>
+            <w:proofErr w:type="gramEnd"/>
           </w:p>
         </w:tc>
         <w:tc>
@@ -426,12 +430,14 @@
             <w:pPr>
               <w:jc w:val="center"/>
             </w:pPr>
+            <w:proofErr w:type="gramStart"/>
             <w:r>
               <w:rPr>
                 <w:rFonts w:hint="eastAsia"/>
               </w:rPr>
               <w:t>학  과</w:t>
             </w:r>
+            <w:proofErr w:type="gramEnd"/>
           </w:p>
         </w:tc>
         <w:tc>
@@ -470,12 +476,22 @@
             <w:pPr>
               <w:jc w:val="center"/>
             </w:pPr>
+            <w:proofErr w:type="gramStart"/>
             <w:r>
               <w:rPr>
                 <w:rFonts w:hint="eastAsia"/>
               </w:rPr>
-              <w:t>이  름</w:t>
-            </w:r>
+              <w:t>이  </w:t>
+            </w:r>
+            <w:proofErr w:type="spellStart"/>
+            <w:r>
+              <w:rPr>
+                <w:rFonts w:hint="eastAsia"/>
+              </w:rPr>
+              <w:t>름</w:t>
+            </w:r>
+            <w:proofErr w:type="spellEnd"/>
+            <w:proofErr w:type="gramEnd"/>
           </w:p>
         </w:tc>
         <w:tc>
@@ -504,12 +520,14 @@
             <w:r>
               <w:t xml:space="preserve"> </w:t>
             </w:r>
+            <w:proofErr w:type="spellStart"/>
             <w:r>
               <w:rPr>
                 <w:rFonts w:hint="eastAsia"/>
               </w:rPr>
               <w:t>김은솔</w:t>
             </w:r>
+            <w:proofErr w:type="spellEnd"/>
           </w:p>
         </w:tc>
       </w:tr>
@@ -771,14 +789,24 @@
             <w:pPr>
               <w:cnfStyle w:val="000000100000" w:firstRow="0" w:lastRow="0" w:firstColumn="0" w:lastColumn="0" w:oddVBand="0" w:evenVBand="0" w:oddHBand="1" w:evenHBand="0" w:firstRowFirstColumn="0" w:firstRowLastColumn="0" w:lastRowFirstColumn="0" w:lastRowLastColumn="0"/>
             </w:pPr>
+            <w:proofErr w:type="spellStart"/>
             <w:r>
               <w:rPr>
                 <w:rFonts w:hint="eastAsia"/>
               </w:rPr>
               <w:t>i</w:t>
             </w:r>
-            <w:r>
-              <w:t>, j, k, abc, ab123, func1</w:t>
+            <w:proofErr w:type="spellEnd"/>
+            <w:r>
+              <w:t xml:space="preserve">, j, k, </w:t>
+            </w:r>
+            <w:proofErr w:type="spellStart"/>
+            <w:r>
+              <w:t>abc</w:t>
+            </w:r>
+            <w:proofErr w:type="spellEnd"/>
+            <w:r>
+              <w:t>, ab123, func1</w:t>
             </w:r>
           </w:p>
         </w:tc>
@@ -1271,7 +1299,21 @@
           <w:szCs w:val="20"/>
         </w:rPr>
         <w:br/>
-        <w:t>-&gt; A, B, C, D, E, F, G, H, I, J, K, L, M, N, O, P, Q, R, S, T, U, V, W, X, Y, Z, a, b, c, d, e, f, g, h, i, j, k, l, m, n, o, p, q, r, s, t, u, v, w, x, y, z, 0, 1, 2, 3, 4, 5, 6, 7, 8, 9, +, -, *, /, &lt;, &gt;, “, !, =, {, }, (, ), ;, , , \t, \n</w:t>
+        <w:t xml:space="preserve">-&gt; A, B, C, D, E, F, G, H, I, J, K, L, M, N, O, P, Q, R, S, T, U, V, W, X, Y, Z, a, b, c, d, e, f, g, h, </w:t>
+      </w:r>
+      <w:proofErr w:type="spellStart"/>
+      <w:r>
+        <w:rPr>
+          <w:szCs w:val="20"/>
+        </w:rPr>
+        <w:t>i</w:t>
+      </w:r>
+      <w:proofErr w:type="spellEnd"/>
+      <w:r>
+        <w:rPr>
+          <w:szCs w:val="20"/>
+        </w:rPr>
+        <w:t>, j, k, l, m, n, o, p, q, r, s, t, u, v, w, x, y, z, 0, 1, 2, 3, 4, 5, 6, 7, 8, 9, +, -, *, /, &lt;, &gt;, “, !, =, {, }, (, ), ;, , , \t, \n</w:t>
       </w:r>
     </w:p>
     <w:p>
@@ -1312,7 +1354,21 @@
           <w:szCs w:val="20"/>
         </w:rPr>
         <w:br/>
-        <w:t>-&gt;LETTER: A | B | C | D | E | F | G | H | I | J | K | L | M | N | O | P | Q | R | S | T | U | V | W | X | Y | Z |  a | b | c | d | e | f | g | h | i | j | k | l | m | n | o | p | q | r | s | t | u | v | w | x | y | z</w:t>
+        <w:t xml:space="preserve">-&gt;LETTER: A | B | C | D | E | F | G | H | I | J | K | L | M | N | O | P | Q | R | S | T | U | V | W | X | Y | Z |  a | b | c | d | e | f | g | h | </w:t>
+      </w:r>
+      <w:proofErr w:type="spellStart"/>
+      <w:r>
+        <w:rPr>
+          <w:szCs w:val="20"/>
+        </w:rPr>
+        <w:t>i</w:t>
+      </w:r>
+      <w:proofErr w:type="spellEnd"/>
+      <w:r>
+        <w:rPr>
+          <w:szCs w:val="20"/>
+        </w:rPr>
+        <w:t xml:space="preserve"> | j | k | l | m | n | o | p | q | r | s | t | u | v | w | x | y | z</w:t>
       </w:r>
     </w:p>
     <w:tbl>
@@ -1539,7 +1595,15 @@
               <w:t>l</w:t>
             </w:r>
             <w:r>
-              <w:t>etter ( letter | digit )*</w:t>
+              <w:t xml:space="preserve">etter </w:t>
+            </w:r>
+            <w:proofErr w:type="gramStart"/>
+            <w:r>
+              <w:t>( letter</w:t>
+            </w:r>
+            <w:proofErr w:type="gramEnd"/>
+            <w:r>
+              <w:t xml:space="preserve"> | digit )*</w:t>
             </w:r>
           </w:p>
         </w:tc>
@@ -1574,7 +1638,15 @@
               <w:cnfStyle w:val="000000000000" w:firstRow="0" w:lastRow="0" w:firstColumn="0" w:lastColumn="0" w:oddVBand="0" w:evenVBand="0" w:oddHBand="0" w:evenHBand="0" w:firstRowFirstColumn="0" w:firstRowLastColumn="0" w:lastRowFirstColumn="0" w:lastRowLastColumn="0"/>
             </w:pPr>
             <w:r>
-              <w:t xml:space="preserve">zero | (( - | </w:t>
+              <w:t xml:space="preserve">zero | </w:t>
+            </w:r>
+            <w:proofErr w:type="gramStart"/>
+            <w:r>
+              <w:t>(( -</w:t>
+            </w:r>
+            <w:proofErr w:type="gramEnd"/>
+            <w:r>
+              <w:t xml:space="preserve"> | </w:t>
             </w:r>
             <m:oMath>
               <m:r>
@@ -1633,8 +1705,13 @@
             <w:pPr>
               <w:cnfStyle w:val="000000100000" w:firstRow="0" w:lastRow="0" w:firstColumn="0" w:lastColumn="0" w:oddVBand="0" w:evenVBand="0" w:oddHBand="1" w:evenHBand="0" w:firstRowFirstColumn="0" w:firstRowLastColumn="0" w:lastRowFirstColumn="0" w:lastRowLastColumn="0"/>
             </w:pPr>
-            <w:r>
-              <w:t>“( letter | digit | )*</w:t>
+            <w:proofErr w:type="gramStart"/>
+            <w:r>
+              <w:t>“( letter</w:t>
+            </w:r>
+            <w:proofErr w:type="gramEnd"/>
+            <w:r>
+              <w:t xml:space="preserve"> | digit | )*</w:t>
             </w:r>
             <w:r>
               <w:t>”</w:t>
@@ -1798,9 +1875,11 @@
             <w:pPr>
               <w:cnfStyle w:val="000000000000" w:firstRow="0" w:lastRow="0" w:firstColumn="0" w:lastColumn="0" w:oddVBand="0" w:evenVBand="0" w:oddHBand="0" w:evenHBand="0" w:firstRowFirstColumn="0" w:firstRowLastColumn="0" w:lastRowFirstColumn="0" w:lastRowLastColumn="0"/>
             </w:pPr>
+            <w:proofErr w:type="gramStart"/>
             <w:r>
               <w:t>( |</w:t>
             </w:r>
+            <w:proofErr w:type="gramEnd"/>
             <w:r>
               <w:t xml:space="preserve"> </w:t>
             </w:r>
@@ -3071,7 +3150,21 @@
         <w:rPr>
           <w:szCs w:val="20"/>
         </w:rPr>
-        <w:t>NFA&amp;DFA(final)</w:t>
+        <w:t>NFA&amp;</w:t>
+      </w:r>
+      <w:proofErr w:type="gramStart"/>
+      <w:r>
+        <w:rPr>
+          <w:szCs w:val="20"/>
+        </w:rPr>
+        <w:t>DFA(</w:t>
+      </w:r>
+      <w:proofErr w:type="gramEnd"/>
+      <w:r>
+        <w:rPr>
+          <w:szCs w:val="20"/>
+        </w:rPr>
+        <w:t>final)</w:t>
       </w:r>
       <w:r>
         <w:rPr>
@@ -3125,7 +3218,6 @@
     <w:p>
       <w:pPr>
         <w:rPr>
-          <w:rFonts w:hint="eastAsia"/>
           <w:szCs w:val="20"/>
         </w:rPr>
       </w:pPr>
@@ -3245,15 +3337,14 @@
     <w:p>
       <w:pPr>
         <w:rPr>
+          <w:szCs w:val="20"/>
+        </w:rPr>
+      </w:pPr>
+      <w:r>
+        <w:rPr>
           <w:rFonts w:hint="eastAsia"/>
           <w:szCs w:val="20"/>
         </w:rPr>
-      </w:pPr>
-      <w:r>
-        <w:rPr>
-          <w:rFonts w:hint="eastAsia"/>
-          <w:szCs w:val="20"/>
-        </w:rPr>
         <w:t>T</w:t>
       </w:r>
       <w:r>
@@ -3266,7 +3357,21 @@
         <w:rPr>
           <w:szCs w:val="20"/>
         </w:rPr>
-        <w:t>NFA&amp;DFA(final)</w:t>
+        <w:t>NFA&amp;</w:t>
+      </w:r>
+      <w:proofErr w:type="gramStart"/>
+      <w:r>
+        <w:rPr>
+          <w:szCs w:val="20"/>
+        </w:rPr>
+        <w:t>DFA(</w:t>
+      </w:r>
+      <w:proofErr w:type="gramEnd"/>
+      <w:r>
+        <w:rPr>
+          <w:szCs w:val="20"/>
+        </w:rPr>
+        <w:t>final)</w:t>
       </w:r>
       <w:r>
         <w:rPr>
@@ -3457,7 +3562,14 @@
         <w:rPr>
           <w:szCs w:val="20"/>
         </w:rPr>
-        <w:t xml:space="preserve"> is i</w:t>
+        <w:t xml:space="preserve"> is </w:t>
+      </w:r>
+      <w:proofErr w:type="spellStart"/>
+      <w:r>
+        <w:rPr>
+          <w:szCs w:val="20"/>
+        </w:rPr>
+        <w:t>i</w:t>
       </w:r>
       <w:r>
         <w:rPr>
@@ -3465,6 +3577,7 @@
         </w:rPr>
         <w:t>d</w:t>
       </w:r>
+      <w:proofErr w:type="spellEnd"/>
       <w:r>
         <w:rPr>
           <w:szCs w:val="20"/>
@@ -3517,7 +3630,98 @@
         <w:rPr>
           <w:szCs w:val="20"/>
         </w:rPr>
-        <w:t>the ‘word’, then add the letter. If there are nothing to add right behind letter, then check whether each letter of ‘word’ is LETTER or DIGIT or neither. If it is LETTER, current_state move to transitition_table[current_state][0]. If it is DIGIT, current_state move to transitition_table[current_state][1]. If neither, then return False with tmp_wor</w:t>
+        <w:t xml:space="preserve">the ‘word’, then add the letter. If there are nothing to add right behind letter, then check whether each letter of ‘word’ is LETTER or DIGIT or neither. If it is LETTER, </w:t>
+      </w:r>
+      <w:proofErr w:type="spellStart"/>
+      <w:r>
+        <w:rPr>
+          <w:szCs w:val="20"/>
+        </w:rPr>
+        <w:t>current_state</w:t>
+      </w:r>
+      <w:proofErr w:type="spellEnd"/>
+      <w:r>
+        <w:rPr>
+          <w:szCs w:val="20"/>
+        </w:rPr>
+        <w:t xml:space="preserve"> move to </w:t>
+      </w:r>
+      <w:proofErr w:type="spellStart"/>
+      <w:r>
+        <w:rPr>
+          <w:szCs w:val="20"/>
+        </w:rPr>
+        <w:t>transitition_table</w:t>
+      </w:r>
+      <w:proofErr w:type="spellEnd"/>
+      <w:r>
+        <w:rPr>
+          <w:szCs w:val="20"/>
+        </w:rPr>
+        <w:t>[</w:t>
+      </w:r>
+      <w:proofErr w:type="spellStart"/>
+      <w:r>
+        <w:rPr>
+          <w:szCs w:val="20"/>
+        </w:rPr>
+        <w:t>current_state</w:t>
+      </w:r>
+      <w:proofErr w:type="spellEnd"/>
+      <w:r>
+        <w:rPr>
+          <w:szCs w:val="20"/>
+        </w:rPr>
+        <w:t xml:space="preserve">][0]. If it is DIGIT, </w:t>
+      </w:r>
+      <w:proofErr w:type="spellStart"/>
+      <w:r>
+        <w:rPr>
+          <w:szCs w:val="20"/>
+        </w:rPr>
+        <w:t>current_state</w:t>
+      </w:r>
+      <w:proofErr w:type="spellEnd"/>
+      <w:r>
+        <w:rPr>
+          <w:szCs w:val="20"/>
+        </w:rPr>
+        <w:t xml:space="preserve"> move to </w:t>
+      </w:r>
+      <w:proofErr w:type="spellStart"/>
+      <w:r>
+        <w:rPr>
+          <w:szCs w:val="20"/>
+        </w:rPr>
+        <w:t>transitition_table</w:t>
+      </w:r>
+      <w:proofErr w:type="spellEnd"/>
+      <w:r>
+        <w:rPr>
+          <w:szCs w:val="20"/>
+        </w:rPr>
+        <w:t>[</w:t>
+      </w:r>
+      <w:proofErr w:type="spellStart"/>
+      <w:r>
+        <w:rPr>
+          <w:szCs w:val="20"/>
+        </w:rPr>
+        <w:t>current_state</w:t>
+      </w:r>
+      <w:proofErr w:type="spellEnd"/>
+      <w:r>
+        <w:rPr>
+          <w:szCs w:val="20"/>
+        </w:rPr>
+        <w:t xml:space="preserve">][1]. If neither, then return False with </w:t>
+      </w:r>
+      <w:proofErr w:type="spellStart"/>
+      <w:r>
+        <w:rPr>
+          <w:szCs w:val="20"/>
+        </w:rPr>
+        <w:t>tmp_wor</w:t>
       </w:r>
       <w:r>
         <w:rPr>
@@ -3526,6 +3730,7 @@
         </w:rPr>
         <w:t>d</w:t>
       </w:r>
+      <w:proofErr w:type="spellEnd"/>
       <w:r>
         <w:rPr>
           <w:szCs w:val="20"/>
@@ -3549,19 +3754,69 @@
         <w:rPr>
           <w:szCs w:val="20"/>
         </w:rPr>
-        <w:t>. If current_state is -1, then return False.</w:t>
-      </w:r>
-      <w:r>
-        <w:rPr>
-          <w:szCs w:val="20"/>
-        </w:rPr>
-        <w:t xml:space="preserve"> When all the words in the word is LETTER or DIGIT, then check current_state</w:t>
-      </w:r>
-      <w:r>
-        <w:rPr>
-          <w:szCs w:val="20"/>
-        </w:rPr>
-        <w:t xml:space="preserve"> is in T1, T2, T3. If current_state is in T1, T2, T3, return True with tmp_word. If it is not return False.</w:t>
+        <w:t xml:space="preserve">. If </w:t>
+      </w:r>
+      <w:proofErr w:type="spellStart"/>
+      <w:r>
+        <w:rPr>
+          <w:szCs w:val="20"/>
+        </w:rPr>
+        <w:t>current_state</w:t>
+      </w:r>
+      <w:proofErr w:type="spellEnd"/>
+      <w:r>
+        <w:rPr>
+          <w:szCs w:val="20"/>
+        </w:rPr>
+        <w:t xml:space="preserve"> is -1, then return False.</w:t>
+      </w:r>
+      <w:r>
+        <w:rPr>
+          <w:szCs w:val="20"/>
+        </w:rPr>
+        <w:t xml:space="preserve"> When all the words in the word is LETTER or DIGIT, then check </w:t>
+      </w:r>
+      <w:proofErr w:type="spellStart"/>
+      <w:r>
+        <w:rPr>
+          <w:szCs w:val="20"/>
+        </w:rPr>
+        <w:t>current_state</w:t>
+      </w:r>
+      <w:proofErr w:type="spellEnd"/>
+      <w:r>
+        <w:rPr>
+          <w:szCs w:val="20"/>
+        </w:rPr>
+        <w:t xml:space="preserve"> is in T1, T2, T3. If </w:t>
+      </w:r>
+      <w:proofErr w:type="spellStart"/>
+      <w:r>
+        <w:rPr>
+          <w:szCs w:val="20"/>
+        </w:rPr>
+        <w:t>current_state</w:t>
+      </w:r>
+      <w:proofErr w:type="spellEnd"/>
+      <w:r>
+        <w:rPr>
+          <w:szCs w:val="20"/>
+        </w:rPr>
+        <w:t xml:space="preserve"> is in T1, T2, T3, return True with </w:t>
+      </w:r>
+      <w:proofErr w:type="spellStart"/>
+      <w:r>
+        <w:rPr>
+          <w:szCs w:val="20"/>
+        </w:rPr>
+        <w:t>tmp_word</w:t>
+      </w:r>
+      <w:proofErr w:type="spellEnd"/>
+      <w:r>
+        <w:rPr>
+          <w:szCs w:val="20"/>
+        </w:rPr>
+        <w:t>. If it is not return False.</w:t>
       </w:r>
     </w:p>
     <w:p>
@@ -3695,19 +3950,117 @@
         <w:rPr>
           <w:szCs w:val="20"/>
         </w:rPr>
-        <w:t xml:space="preserve"> or ‘-‘ right behind the ‘word’, then add the letter. But if there right behind letter is ‘-‘ and word’s last letter is digit, then don’ t add ‘-‘ to ‘word’. If there are nothing to add right behind letter, then check whether each letter of ‘word’ is ‘-‘or DIGIT or neither. If it is</w:t>
-      </w:r>
-      <w:r>
-        <w:rPr>
-          <w:szCs w:val="20"/>
-        </w:rPr>
-        <w:t xml:space="preserve"> ’-‘</w:t>
-      </w:r>
-      <w:r>
-        <w:rPr>
-          <w:szCs w:val="20"/>
-        </w:rPr>
-        <w:t xml:space="preserve">, current_state move to transitition_table[current_state][0]. If it is </w:t>
+        <w:t xml:space="preserve"> or ‘</w:t>
+      </w:r>
+      <w:proofErr w:type="gramStart"/>
+      <w:r>
+        <w:rPr>
+          <w:szCs w:val="20"/>
+        </w:rPr>
+        <w:t>-‘ right</w:t>
+      </w:r>
+      <w:proofErr w:type="gramEnd"/>
+      <w:r>
+        <w:rPr>
+          <w:szCs w:val="20"/>
+        </w:rPr>
+        <w:t xml:space="preserve"> behind the ‘word’, then add the letter. But if there right behind letter is ‘</w:t>
+      </w:r>
+      <w:proofErr w:type="gramStart"/>
+      <w:r>
+        <w:rPr>
+          <w:szCs w:val="20"/>
+        </w:rPr>
+        <w:t>-‘ and</w:t>
+      </w:r>
+      <w:proofErr w:type="gramEnd"/>
+      <w:r>
+        <w:rPr>
+          <w:szCs w:val="20"/>
+        </w:rPr>
+        <w:t xml:space="preserve"> word’s last letter is digit, then don’ t add ‘-‘ to ‘word’. If there are nothing to add right behind letter, then check whether each letter of ‘word’ is ‘</w:t>
+      </w:r>
+      <w:proofErr w:type="gramStart"/>
+      <w:r>
+        <w:rPr>
+          <w:szCs w:val="20"/>
+        </w:rPr>
+        <w:t>-‘</w:t>
+      </w:r>
+      <w:proofErr w:type="gramEnd"/>
+      <w:r>
+        <w:rPr>
+          <w:szCs w:val="20"/>
+        </w:rPr>
+        <w:t xml:space="preserve">or DIGIT or neither. If it </w:t>
+      </w:r>
+      <w:proofErr w:type="gramStart"/>
+      <w:r>
+        <w:rPr>
+          <w:szCs w:val="20"/>
+        </w:rPr>
+        <w:t>is</w:t>
+      </w:r>
+      <w:r>
+        <w:rPr>
+          <w:szCs w:val="20"/>
+        </w:rPr>
+        <w:t xml:space="preserve"> ’</w:t>
+      </w:r>
+      <w:proofErr w:type="gramEnd"/>
+      <w:r>
+        <w:rPr>
+          <w:szCs w:val="20"/>
+        </w:rPr>
+        <w:t>-‘</w:t>
+      </w:r>
+      <w:r>
+        <w:rPr>
+          <w:szCs w:val="20"/>
+        </w:rPr>
+        <w:t xml:space="preserve">, </w:t>
+      </w:r>
+      <w:proofErr w:type="spellStart"/>
+      <w:r>
+        <w:rPr>
+          <w:szCs w:val="20"/>
+        </w:rPr>
+        <w:t>current_state</w:t>
+      </w:r>
+      <w:proofErr w:type="spellEnd"/>
+      <w:r>
+        <w:rPr>
+          <w:szCs w:val="20"/>
+        </w:rPr>
+        <w:t xml:space="preserve"> move to </w:t>
+      </w:r>
+      <w:proofErr w:type="spellStart"/>
+      <w:r>
+        <w:rPr>
+          <w:szCs w:val="20"/>
+        </w:rPr>
+        <w:t>transitition_table</w:t>
+      </w:r>
+      <w:proofErr w:type="spellEnd"/>
+      <w:r>
+        <w:rPr>
+          <w:szCs w:val="20"/>
+        </w:rPr>
+        <w:t>[</w:t>
+      </w:r>
+      <w:proofErr w:type="spellStart"/>
+      <w:r>
+        <w:rPr>
+          <w:szCs w:val="20"/>
+        </w:rPr>
+        <w:t>current_state</w:t>
+      </w:r>
+      <w:proofErr w:type="spellEnd"/>
+      <w:r>
+        <w:rPr>
+          <w:szCs w:val="20"/>
+        </w:rPr>
+        <w:t xml:space="preserve">][0]. If it is </w:t>
       </w:r>
       <w:r>
         <w:rPr>
@@ -3719,13 +4072,133 @@
         <w:rPr>
           <w:szCs w:val="20"/>
         </w:rPr>
-        <w:t>, current_state move to transitition_table[current_sta te][1].</w:t>
-      </w:r>
-      <w:r>
-        <w:rPr>
-          <w:szCs w:val="20"/>
-        </w:rPr>
-        <w:t xml:space="preserve"> If it is NON-ZERO, current_state move to transitition_table[current_state][2].</w:t>
+        <w:t xml:space="preserve">, </w:t>
+      </w:r>
+      <w:proofErr w:type="spellStart"/>
+      <w:r>
+        <w:rPr>
+          <w:szCs w:val="20"/>
+        </w:rPr>
+        <w:t>current_state</w:t>
+      </w:r>
+      <w:proofErr w:type="spellEnd"/>
+      <w:r>
+        <w:rPr>
+          <w:szCs w:val="20"/>
+        </w:rPr>
+        <w:t xml:space="preserve"> move to </w:t>
+      </w:r>
+      <w:proofErr w:type="spellStart"/>
+      <w:r>
+        <w:rPr>
+          <w:szCs w:val="20"/>
+        </w:rPr>
+        <w:t>transitition_</w:t>
+      </w:r>
+      <w:proofErr w:type="gramStart"/>
+      <w:r>
+        <w:rPr>
+          <w:szCs w:val="20"/>
+        </w:rPr>
+        <w:t>table</w:t>
+      </w:r>
+      <w:proofErr w:type="spellEnd"/>
+      <w:r>
+        <w:rPr>
+          <w:szCs w:val="20"/>
+        </w:rPr>
+        <w:t>[</w:t>
+      </w:r>
+      <w:proofErr w:type="spellStart"/>
+      <w:proofErr w:type="gramEnd"/>
+      <w:r>
+        <w:rPr>
+          <w:szCs w:val="20"/>
+        </w:rPr>
+        <w:t>current_sta</w:t>
+      </w:r>
+      <w:proofErr w:type="spellEnd"/>
+      <w:r>
+        <w:rPr>
+          <w:szCs w:val="20"/>
+        </w:rPr>
+        <w:t xml:space="preserve"> </w:t>
+      </w:r>
+      <w:proofErr w:type="spellStart"/>
+      <w:r>
+        <w:rPr>
+          <w:szCs w:val="20"/>
+        </w:rPr>
+        <w:t>te</w:t>
+      </w:r>
+      <w:proofErr w:type="spellEnd"/>
+      <w:r>
+        <w:rPr>
+          <w:szCs w:val="20"/>
+        </w:rPr>
+        <w:t>][1].</w:t>
+      </w:r>
+      <w:r>
+        <w:rPr>
+          <w:szCs w:val="20"/>
+        </w:rPr>
+        <w:t xml:space="preserve"> If it is </w:t>
+      </w:r>
+      <w:proofErr w:type="gramStart"/>
+      <w:r>
+        <w:rPr>
+          <w:szCs w:val="20"/>
+        </w:rPr>
+        <w:t>NON-ZERO</w:t>
+      </w:r>
+      <w:proofErr w:type="gramEnd"/>
+      <w:r>
+        <w:rPr>
+          <w:szCs w:val="20"/>
+        </w:rPr>
+        <w:t xml:space="preserve">, </w:t>
+      </w:r>
+      <w:proofErr w:type="spellStart"/>
+      <w:r>
+        <w:rPr>
+          <w:szCs w:val="20"/>
+        </w:rPr>
+        <w:t>current_state</w:t>
+      </w:r>
+      <w:proofErr w:type="spellEnd"/>
+      <w:r>
+        <w:rPr>
+          <w:szCs w:val="20"/>
+        </w:rPr>
+        <w:t xml:space="preserve"> move to </w:t>
+      </w:r>
+      <w:proofErr w:type="spellStart"/>
+      <w:r>
+        <w:rPr>
+          <w:szCs w:val="20"/>
+        </w:rPr>
+        <w:t>transitition_table</w:t>
+      </w:r>
+      <w:proofErr w:type="spellEnd"/>
+      <w:r>
+        <w:rPr>
+          <w:szCs w:val="20"/>
+        </w:rPr>
+        <w:t>[</w:t>
+      </w:r>
+      <w:proofErr w:type="spellStart"/>
+      <w:r>
+        <w:rPr>
+          <w:szCs w:val="20"/>
+        </w:rPr>
+        <w:t>current_state</w:t>
+      </w:r>
+      <w:proofErr w:type="spellEnd"/>
+      <w:r>
+        <w:rPr>
+          <w:szCs w:val="20"/>
+        </w:rPr>
+        <w:t>][2].</w:t>
       </w:r>
       <w:r>
         <w:rPr>
@@ -3743,7 +4216,14 @@
         <w:rPr>
           <w:szCs w:val="20"/>
         </w:rPr>
-        <w:t xml:space="preserve"> neither, then return False with tmp_wor</w:t>
+        <w:t xml:space="preserve"> neither, then return False with </w:t>
+      </w:r>
+      <w:proofErr w:type="spellStart"/>
+      <w:r>
+        <w:rPr>
+          <w:szCs w:val="20"/>
+        </w:rPr>
+        <w:t>tmp_wor</w:t>
       </w:r>
       <w:r>
         <w:rPr>
@@ -3752,6 +4232,7 @@
         </w:rPr>
         <w:t>d</w:t>
       </w:r>
+      <w:proofErr w:type="spellEnd"/>
       <w:r>
         <w:rPr>
           <w:szCs w:val="20"/>
@@ -3769,19 +4250,55 @@
         <w:rPr>
           <w:szCs w:val="20"/>
         </w:rPr>
-        <w:t xml:space="preserve">nd letter. If current_state is -1, then return False. When all the words in the word is </w:t>
-      </w:r>
-      <w:r>
-        <w:rPr>
-          <w:szCs w:val="20"/>
-        </w:rPr>
-        <w:t>‘-‘</w:t>
-      </w:r>
-      <w:r>
-        <w:rPr>
-          <w:szCs w:val="20"/>
-        </w:rPr>
-        <w:t>or DIGIT, then check current_state is in T2, T3</w:t>
+        <w:t xml:space="preserve">nd letter. If </w:t>
+      </w:r>
+      <w:proofErr w:type="spellStart"/>
+      <w:r>
+        <w:rPr>
+          <w:szCs w:val="20"/>
+        </w:rPr>
+        <w:t>current_state</w:t>
+      </w:r>
+      <w:proofErr w:type="spellEnd"/>
+      <w:r>
+        <w:rPr>
+          <w:szCs w:val="20"/>
+        </w:rPr>
+        <w:t xml:space="preserve"> is -1, then return False. When all the words in the word is </w:t>
+      </w:r>
+      <w:r>
+        <w:rPr>
+          <w:szCs w:val="20"/>
+        </w:rPr>
+        <w:t>‘</w:t>
+      </w:r>
+      <w:proofErr w:type="gramStart"/>
+      <w:r>
+        <w:rPr>
+          <w:szCs w:val="20"/>
+        </w:rPr>
+        <w:t>-‘</w:t>
+      </w:r>
+      <w:proofErr w:type="gramEnd"/>
+      <w:r>
+        <w:rPr>
+          <w:szCs w:val="20"/>
+        </w:rPr>
+        <w:t xml:space="preserve">or DIGIT, then check </w:t>
+      </w:r>
+      <w:proofErr w:type="spellStart"/>
+      <w:r>
+        <w:rPr>
+          <w:szCs w:val="20"/>
+        </w:rPr>
+        <w:t>current_state</w:t>
+      </w:r>
+      <w:proofErr w:type="spellEnd"/>
+      <w:r>
+        <w:rPr>
+          <w:szCs w:val="20"/>
+        </w:rPr>
+        <w:t xml:space="preserve"> is in T2, T3</w:t>
       </w:r>
       <w:r>
         <w:rPr>
@@ -3793,7 +4310,21 @@
         <w:rPr>
           <w:szCs w:val="20"/>
         </w:rPr>
-        <w:t>. If current_state is in T2, T3,</w:t>
+        <w:t xml:space="preserve">. If </w:t>
+      </w:r>
+      <w:proofErr w:type="spellStart"/>
+      <w:r>
+        <w:rPr>
+          <w:szCs w:val="20"/>
+        </w:rPr>
+        <w:t>current_state</w:t>
+      </w:r>
+      <w:proofErr w:type="spellEnd"/>
+      <w:r>
+        <w:rPr>
+          <w:szCs w:val="20"/>
+        </w:rPr>
+        <w:t xml:space="preserve"> is in T2, T3,</w:t>
       </w:r>
       <w:r>
         <w:rPr>
@@ -3805,7 +4336,21 @@
         <w:rPr>
           <w:szCs w:val="20"/>
         </w:rPr>
-        <w:t xml:space="preserve"> return True with tmp_word. If it is not return False.</w:t>
+        <w:t xml:space="preserve"> return True with </w:t>
+      </w:r>
+      <w:proofErr w:type="spellStart"/>
+      <w:r>
+        <w:rPr>
+          <w:szCs w:val="20"/>
+        </w:rPr>
+        <w:t>tmp_word</w:t>
+      </w:r>
+      <w:proofErr w:type="spellEnd"/>
+      <w:r>
+        <w:rPr>
+          <w:szCs w:val="20"/>
+        </w:rPr>
+        <w:t>. If it is not return False.</w:t>
       </w:r>
     </w:p>
     <w:p>
@@ -3934,7 +4479,14 @@
         <w:rPr>
           <w:szCs w:val="20"/>
         </w:rPr>
-        <w:t xml:space="preserve"> or ‘</w:t>
+        <w:t xml:space="preserve"> or </w:t>
+      </w:r>
+      <w:proofErr w:type="gramStart"/>
+      <w:r>
+        <w:rPr>
+          <w:szCs w:val="20"/>
+        </w:rPr>
+        <w:t>‘</w:t>
       </w:r>
       <w:r>
         <w:rPr>
@@ -3948,6 +4500,7 @@
         </w:rPr>
         <w:t>‘</w:t>
       </w:r>
+      <w:proofErr w:type="gramEnd"/>
       <w:r>
         <w:rPr>
           <w:szCs w:val="20"/>
@@ -3961,7 +4514,14 @@
         <w:rPr>
           <w:szCs w:val="20"/>
         </w:rPr>
-        <w:t xml:space="preserve"> right behind the ‘word’, then add the letter. If there are nothing to add right behind letter, then check whether each letter of ‘word’ is ‘</w:t>
+        <w:t xml:space="preserve"> right behind the ‘word’, then add the letter. If there are nothing to add right behind letter, then check whether each letter of ‘word’ is </w:t>
+      </w:r>
+      <w:proofErr w:type="gramStart"/>
+      <w:r>
+        <w:rPr>
+          <w:szCs w:val="20"/>
+        </w:rPr>
+        <w:t>‘</w:t>
       </w:r>
       <w:r>
         <w:rPr>
@@ -3973,7 +4533,14 @@
         <w:rPr>
           <w:szCs w:val="20"/>
         </w:rPr>
-        <w:t>‘or DIGIT or</w:t>
+        <w:t>‘</w:t>
+      </w:r>
+      <w:proofErr w:type="gramEnd"/>
+      <w:r>
+        <w:rPr>
+          <w:szCs w:val="20"/>
+        </w:rPr>
+        <w:t>or DIGIT or</w:t>
       </w:r>
       <w:r>
         <w:rPr>
@@ -3985,8 +4552,16 @@
         <w:rPr>
           <w:szCs w:val="20"/>
         </w:rPr>
-        <w:t xml:space="preserve"> neither. If it is ’</w:t>
-      </w:r>
+        <w:t xml:space="preserve"> neither. If it </w:t>
+      </w:r>
+      <w:proofErr w:type="gramStart"/>
+      <w:r>
+        <w:rPr>
+          <w:szCs w:val="20"/>
+        </w:rPr>
+        <w:t>is ’</w:t>
+      </w:r>
+      <w:proofErr w:type="gramEnd"/>
       <w:r>
         <w:rPr>
           <w:szCs w:val="20"/>
@@ -3997,7 +4572,49 @@
         <w:rPr>
           <w:szCs w:val="20"/>
         </w:rPr>
-        <w:t xml:space="preserve">‘, current_state move to transitition_table[current_state][0]. If it is </w:t>
+        <w:t xml:space="preserve">‘, </w:t>
+      </w:r>
+      <w:proofErr w:type="spellStart"/>
+      <w:r>
+        <w:rPr>
+          <w:szCs w:val="20"/>
+        </w:rPr>
+        <w:t>current_state</w:t>
+      </w:r>
+      <w:proofErr w:type="spellEnd"/>
+      <w:r>
+        <w:rPr>
+          <w:szCs w:val="20"/>
+        </w:rPr>
+        <w:t xml:space="preserve"> move to </w:t>
+      </w:r>
+      <w:proofErr w:type="spellStart"/>
+      <w:r>
+        <w:rPr>
+          <w:szCs w:val="20"/>
+        </w:rPr>
+        <w:t>transitition_table</w:t>
+      </w:r>
+      <w:proofErr w:type="spellEnd"/>
+      <w:r>
+        <w:rPr>
+          <w:szCs w:val="20"/>
+        </w:rPr>
+        <w:t>[</w:t>
+      </w:r>
+      <w:proofErr w:type="spellStart"/>
+      <w:r>
+        <w:rPr>
+          <w:szCs w:val="20"/>
+        </w:rPr>
+        <w:t>current_state</w:t>
+      </w:r>
+      <w:proofErr w:type="spellEnd"/>
+      <w:r>
+        <w:rPr>
+          <w:szCs w:val="20"/>
+        </w:rPr>
+        <w:t xml:space="preserve">][0]. If it is </w:t>
       </w:r>
       <w:r>
         <w:rPr>
@@ -4009,7 +4626,49 @@
         <w:rPr>
           <w:szCs w:val="20"/>
         </w:rPr>
-        <w:t xml:space="preserve">, current_state move to transitition_table[current_state][1]. If it is </w:t>
+        <w:t xml:space="preserve">, </w:t>
+      </w:r>
+      <w:proofErr w:type="spellStart"/>
+      <w:r>
+        <w:rPr>
+          <w:szCs w:val="20"/>
+        </w:rPr>
+        <w:t>current_state</w:t>
+      </w:r>
+      <w:proofErr w:type="spellEnd"/>
+      <w:r>
+        <w:rPr>
+          <w:szCs w:val="20"/>
+        </w:rPr>
+        <w:t xml:space="preserve"> move to </w:t>
+      </w:r>
+      <w:proofErr w:type="spellStart"/>
+      <w:r>
+        <w:rPr>
+          <w:szCs w:val="20"/>
+        </w:rPr>
+        <w:t>transitition_table</w:t>
+      </w:r>
+      <w:proofErr w:type="spellEnd"/>
+      <w:r>
+        <w:rPr>
+          <w:szCs w:val="20"/>
+        </w:rPr>
+        <w:t>[</w:t>
+      </w:r>
+      <w:proofErr w:type="spellStart"/>
+      <w:r>
+        <w:rPr>
+          <w:szCs w:val="20"/>
+        </w:rPr>
+        <w:t>current_state</w:t>
+      </w:r>
+      <w:proofErr w:type="spellEnd"/>
+      <w:r>
+        <w:rPr>
+          <w:szCs w:val="20"/>
+        </w:rPr>
+        <w:t xml:space="preserve">][1]. If it is </w:t>
       </w:r>
       <w:r>
         <w:rPr>
@@ -4021,8 +4680,52 @@
         <w:rPr>
           <w:szCs w:val="20"/>
         </w:rPr>
-        <w:t>, current_state move to transitition_table[current_st</w:t>
-      </w:r>
+        <w:t xml:space="preserve">, </w:t>
+      </w:r>
+      <w:proofErr w:type="spellStart"/>
+      <w:r>
+        <w:rPr>
+          <w:szCs w:val="20"/>
+        </w:rPr>
+        <w:t>current_state</w:t>
+      </w:r>
+      <w:proofErr w:type="spellEnd"/>
+      <w:r>
+        <w:rPr>
+          <w:szCs w:val="20"/>
+        </w:rPr>
+        <w:t xml:space="preserve"> move to </w:t>
+      </w:r>
+      <w:proofErr w:type="spellStart"/>
+      <w:r>
+        <w:rPr>
+          <w:szCs w:val="20"/>
+        </w:rPr>
+        <w:t>transitition_</w:t>
+      </w:r>
+      <w:proofErr w:type="gramStart"/>
+      <w:r>
+        <w:rPr>
+          <w:szCs w:val="20"/>
+        </w:rPr>
+        <w:t>table</w:t>
+      </w:r>
+      <w:proofErr w:type="spellEnd"/>
+      <w:r>
+        <w:rPr>
+          <w:szCs w:val="20"/>
+        </w:rPr>
+        <w:t>[</w:t>
+      </w:r>
+      <w:proofErr w:type="spellStart"/>
+      <w:proofErr w:type="gramEnd"/>
+      <w:r>
+        <w:rPr>
+          <w:szCs w:val="20"/>
+        </w:rPr>
+        <w:t>current_st</w:t>
+      </w:r>
+      <w:proofErr w:type="spellEnd"/>
       <w:r>
         <w:rPr>
           <w:szCs w:val="20"/>
@@ -4039,13 +4742,132 @@
         <w:rPr>
           <w:szCs w:val="20"/>
         </w:rPr>
-        <w:t xml:space="preserve"> If it is ‘ ‘(whitespace), current_state move to transitition_table[current_state][3]. If it is ’”’, current_state move to transitition_table[current_state][4].</w:t>
-      </w:r>
-      <w:r>
-        <w:rPr>
-          <w:szCs w:val="20"/>
-        </w:rPr>
-        <w:t xml:space="preserve"> If it is neither, then return False with tmp_wor</w:t>
+        <w:t xml:space="preserve"> If it is </w:t>
+      </w:r>
+      <w:proofErr w:type="gramStart"/>
+      <w:r>
+        <w:rPr>
+          <w:szCs w:val="20"/>
+        </w:rPr>
+        <w:t>‘ ‘</w:t>
+      </w:r>
+      <w:proofErr w:type="gramEnd"/>
+      <w:r>
+        <w:rPr>
+          <w:szCs w:val="20"/>
+        </w:rPr>
+        <w:t xml:space="preserve">(whitespace), </w:t>
+      </w:r>
+      <w:proofErr w:type="spellStart"/>
+      <w:r>
+        <w:rPr>
+          <w:szCs w:val="20"/>
+        </w:rPr>
+        <w:t>current_state</w:t>
+      </w:r>
+      <w:proofErr w:type="spellEnd"/>
+      <w:r>
+        <w:rPr>
+          <w:szCs w:val="20"/>
+        </w:rPr>
+        <w:t xml:space="preserve"> move to </w:t>
+      </w:r>
+      <w:proofErr w:type="spellStart"/>
+      <w:r>
+        <w:rPr>
+          <w:szCs w:val="20"/>
+        </w:rPr>
+        <w:t>transitition_table</w:t>
+      </w:r>
+      <w:proofErr w:type="spellEnd"/>
+      <w:r>
+        <w:rPr>
+          <w:szCs w:val="20"/>
+        </w:rPr>
+        <w:t>[</w:t>
+      </w:r>
+      <w:proofErr w:type="spellStart"/>
+      <w:r>
+        <w:rPr>
+          <w:szCs w:val="20"/>
+        </w:rPr>
+        <w:t>current_state</w:t>
+      </w:r>
+      <w:proofErr w:type="spellEnd"/>
+      <w:r>
+        <w:rPr>
+          <w:szCs w:val="20"/>
+        </w:rPr>
+        <w:t xml:space="preserve">][3]. If it </w:t>
+      </w:r>
+      <w:proofErr w:type="gramStart"/>
+      <w:r>
+        <w:rPr>
+          <w:szCs w:val="20"/>
+        </w:rPr>
+        <w:t>is ’</w:t>
+      </w:r>
+      <w:proofErr w:type="gramEnd"/>
+      <w:r>
+        <w:rPr>
+          <w:szCs w:val="20"/>
+        </w:rPr>
+        <w:t xml:space="preserve">”’, </w:t>
+      </w:r>
+      <w:proofErr w:type="spellStart"/>
+      <w:r>
+        <w:rPr>
+          <w:szCs w:val="20"/>
+        </w:rPr>
+        <w:t>current_state</w:t>
+      </w:r>
+      <w:proofErr w:type="spellEnd"/>
+      <w:r>
+        <w:rPr>
+          <w:szCs w:val="20"/>
+        </w:rPr>
+        <w:t xml:space="preserve"> move to </w:t>
+      </w:r>
+      <w:proofErr w:type="spellStart"/>
+      <w:r>
+        <w:rPr>
+          <w:szCs w:val="20"/>
+        </w:rPr>
+        <w:t>transitition_table</w:t>
+      </w:r>
+      <w:proofErr w:type="spellEnd"/>
+      <w:r>
+        <w:rPr>
+          <w:szCs w:val="20"/>
+        </w:rPr>
+        <w:t>[</w:t>
+      </w:r>
+      <w:proofErr w:type="spellStart"/>
+      <w:r>
+        <w:rPr>
+          <w:szCs w:val="20"/>
+        </w:rPr>
+        <w:t>current_state</w:t>
+      </w:r>
+      <w:proofErr w:type="spellEnd"/>
+      <w:r>
+        <w:rPr>
+          <w:szCs w:val="20"/>
+        </w:rPr>
+        <w:t>][4].</w:t>
+      </w:r>
+      <w:r>
+        <w:rPr>
+          <w:szCs w:val="20"/>
+        </w:rPr>
+        <w:t xml:space="preserve"> If it is neither, then return False with </w:t>
+      </w:r>
+      <w:proofErr w:type="spellStart"/>
+      <w:r>
+        <w:rPr>
+          <w:szCs w:val="20"/>
+        </w:rPr>
+        <w:t>tmp_wor</w:t>
       </w:r>
       <w:r>
         <w:rPr>
@@ -4054,6 +4876,7 @@
         </w:rPr>
         <w:t>d</w:t>
       </w:r>
+      <w:proofErr w:type="spellEnd"/>
       <w:r>
         <w:rPr>
           <w:szCs w:val="20"/>
@@ -4071,7 +4894,28 @@
         <w:rPr>
           <w:szCs w:val="20"/>
         </w:rPr>
-        <w:t>nd letter. If current_state is -1, then return False. When all the words in the word is ‘</w:t>
+        <w:t xml:space="preserve">nd letter. If </w:t>
+      </w:r>
+      <w:proofErr w:type="spellStart"/>
+      <w:r>
+        <w:rPr>
+          <w:szCs w:val="20"/>
+        </w:rPr>
+        <w:t>current_state</w:t>
+      </w:r>
+      <w:proofErr w:type="spellEnd"/>
+      <w:r>
+        <w:rPr>
+          <w:szCs w:val="20"/>
+        </w:rPr>
+        <w:t xml:space="preserve"> is -1, then return False. When all the words in the word is </w:t>
+      </w:r>
+      <w:proofErr w:type="gramStart"/>
+      <w:r>
+        <w:rPr>
+          <w:szCs w:val="20"/>
+        </w:rPr>
+        <w:t>‘</w:t>
       </w:r>
       <w:r>
         <w:rPr>
@@ -4083,7 +4927,14 @@
         <w:rPr>
           <w:szCs w:val="20"/>
         </w:rPr>
-        <w:t>‘or DIGIT</w:t>
+        <w:t>‘</w:t>
+      </w:r>
+      <w:proofErr w:type="gramEnd"/>
+      <w:r>
+        <w:rPr>
+          <w:szCs w:val="20"/>
+        </w:rPr>
+        <w:t>or DIGIT</w:t>
       </w:r>
       <w:r>
         <w:rPr>
@@ -4095,7 +4946,21 @@
         <w:rPr>
           <w:szCs w:val="20"/>
         </w:rPr>
-        <w:t>, then check current_state is in</w:t>
+        <w:t xml:space="preserve">, then check </w:t>
+      </w:r>
+      <w:proofErr w:type="spellStart"/>
+      <w:r>
+        <w:rPr>
+          <w:szCs w:val="20"/>
+        </w:rPr>
+        <w:t>current_state</w:t>
+      </w:r>
+      <w:proofErr w:type="spellEnd"/>
+      <w:r>
+        <w:rPr>
+          <w:szCs w:val="20"/>
+        </w:rPr>
+        <w:t xml:space="preserve"> is in</w:t>
       </w:r>
       <w:r>
         <w:rPr>
@@ -4107,7 +4972,35 @@
         <w:rPr>
           <w:szCs w:val="20"/>
         </w:rPr>
-        <w:t>,. If current_state is in T2, return True with tmp_word. If it is not return False.</w:t>
+        <w:t xml:space="preserve">,. If </w:t>
+      </w:r>
+      <w:proofErr w:type="spellStart"/>
+      <w:r>
+        <w:rPr>
+          <w:szCs w:val="20"/>
+        </w:rPr>
+        <w:t>current_state</w:t>
+      </w:r>
+      <w:proofErr w:type="spellEnd"/>
+      <w:r>
+        <w:rPr>
+          <w:szCs w:val="20"/>
+        </w:rPr>
+        <w:t xml:space="preserve"> is in T2, return True with </w:t>
+      </w:r>
+      <w:proofErr w:type="spellStart"/>
+      <w:r>
+        <w:rPr>
+          <w:szCs w:val="20"/>
+        </w:rPr>
+        <w:t>tmp_word</w:t>
+      </w:r>
+      <w:proofErr w:type="spellEnd"/>
+      <w:r>
+        <w:rPr>
+          <w:szCs w:val="20"/>
+        </w:rPr>
+        <w:t>. If it is not return False.</w:t>
       </w:r>
     </w:p>
     <w:p>
@@ -5065,7 +5958,21 @@
         <w:rPr>
           <w:szCs w:val="20"/>
         </w:rPr>
-        <w:t xml:space="preserve">If there are error in the input file, then make FILE_NAME_error.out. It has </w:t>
+        <w:t xml:space="preserve">If there are error in the input file, then make </w:t>
+      </w:r>
+      <w:proofErr w:type="spellStart"/>
+      <w:r>
+        <w:rPr>
+          <w:szCs w:val="20"/>
+        </w:rPr>
+        <w:t>FILE_NAME_error.out</w:t>
+      </w:r>
+      <w:proofErr w:type="spellEnd"/>
+      <w:r>
+        <w:rPr>
+          <w:szCs w:val="20"/>
+        </w:rPr>
+        <w:t xml:space="preserve">. It has </w:t>
       </w:r>
       <w:r>
         <w:rPr>
@@ -5095,7 +6002,21 @@
         <w:rPr>
           <w:szCs w:val="20"/>
         </w:rPr>
-        <w:t>Invalid format for INT”, “Invalid format for ID”, “Invalid format for STRING.” The error_string depends on the factors function received. Also</w:t>
+        <w:t xml:space="preserve">Invalid format for INT”, “Invalid format for ID”, “Invalid format for STRING.” The </w:t>
+      </w:r>
+      <w:proofErr w:type="spellStart"/>
+      <w:r>
+        <w:rPr>
+          <w:szCs w:val="20"/>
+        </w:rPr>
+        <w:t>error_string</w:t>
+      </w:r>
+      <w:proofErr w:type="spellEnd"/>
+      <w:r>
+        <w:rPr>
+          <w:szCs w:val="20"/>
+        </w:rPr>
+        <w:t xml:space="preserve"> depends on the factors function received. Also</w:t>
       </w:r>
       <w:r>
         <w:rPr>
@@ -5195,7 +6116,21 @@
         <w:rPr>
           <w:szCs w:val="20"/>
         </w:rPr>
-        <w:t>We do hard_test.c file.</w:t>
+        <w:t xml:space="preserve">We do </w:t>
+      </w:r>
+      <w:proofErr w:type="spellStart"/>
+      <w:r>
+        <w:rPr>
+          <w:szCs w:val="20"/>
+        </w:rPr>
+        <w:t>hard_test.c</w:t>
+      </w:r>
+      <w:proofErr w:type="spellEnd"/>
+      <w:r>
+        <w:rPr>
+          <w:szCs w:val="20"/>
+        </w:rPr>
+        <w:t xml:space="preserve"> file.</w:t>
       </w:r>
     </w:p>
     <w:p>
@@ -5277,6 +6212,27 @@
           <w:szCs w:val="20"/>
         </w:rPr>
       </w:pPr>
+      <w:r>
+        <w:rPr>
+          <w:rFonts w:hint="eastAsia"/>
+          <w:szCs w:val="20"/>
+        </w:rPr>
+        <w:t>H</w:t>
+      </w:r>
+      <w:r>
+        <w:rPr>
+          <w:szCs w:val="20"/>
+        </w:rPr>
+        <w:t xml:space="preserve">ow to execute code: python3 Lexcial_Analyzer.py </w:t>
+      </w:r>
+      <w:proofErr w:type="spellStart"/>
+      <w:r>
+        <w:rPr>
+          <w:szCs w:val="20"/>
+        </w:rPr>
+        <w:t>hard_test.c</w:t>
+      </w:r>
+      <w:proofErr w:type="spellEnd"/>
     </w:p>
     <w:p>
       <w:pPr>
@@ -5639,7 +6595,7 @@
         </w:rPr>
         <w:lastRenderedPageBreak/>
         <w:drawing>
-          <wp:anchor distT="0" distB="0" distL="114300" distR="114300" simplePos="0" relativeHeight="251675648" behindDoc="0" locked="0" layoutInCell="1" allowOverlap="1" wp14:anchorId="461E10D4" wp14:editId="7FA16980">
+          <wp:anchor distT="0" distB="0" distL="114300" distR="114300" simplePos="0" relativeHeight="251675648" behindDoc="0" locked="0" layoutInCell="1" allowOverlap="1" wp14:anchorId="461E10D4" wp14:editId="439DCF6A">
             <wp:simplePos x="0" y="0"/>
             <wp:positionH relativeFrom="page">
               <wp:align>left</wp:align>
@@ -5647,14 +6603,14 @@
             <wp:positionV relativeFrom="paragraph">
               <wp:posOffset>300990</wp:posOffset>
             </wp:positionV>
-            <wp:extent cx="7539355" cy="3829050"/>
-            <wp:effectExtent l="0" t="0" r="4445" b="0"/>
+            <wp:extent cx="7552055" cy="3834765"/>
+            <wp:effectExtent l="0" t="0" r="0" b="0"/>
             <wp:wrapThrough wrapText="bothSides">
               <wp:wrapPolygon edited="0">
                 <wp:start x="0" y="0"/>
-                <wp:lineTo x="0" y="21493"/>
-                <wp:lineTo x="21558" y="21493"/>
-                <wp:lineTo x="21558" y="0"/>
+                <wp:lineTo x="0" y="21461"/>
+                <wp:lineTo x="21522" y="21461"/>
+                <wp:lineTo x="21522" y="0"/>
                 <wp:lineTo x="0" y="0"/>
               </wp:wrapPolygon>
             </wp:wrapThrough>
@@ -5666,7 +6622,7 @@
               <a:graphicData uri="http://schemas.openxmlformats.org/drawingml/2006/picture">
                 <pic:pic xmlns:pic="http://schemas.openxmlformats.org/drawingml/2006/picture">
                   <pic:nvPicPr>
-                    <pic:cNvPr id="1" name=""/>
+                    <pic:cNvPr id="34" name="그림 34"/>
                     <pic:cNvPicPr/>
                   </pic:nvPicPr>
                   <pic:blipFill>
@@ -5684,7 +6640,7 @@
                   <pic:spPr>
                     <a:xfrm>
                       <a:off x="0" y="0"/>
-                      <a:ext cx="7552487" cy="3835653"/>
+                      <a:ext cx="7552487" cy="3835247"/>
                     </a:xfrm>
                     <a:prstGeom prst="rect">
                       <a:avLst/>
@@ -5740,9 +6696,35 @@
     <w:p>
       <w:pPr>
         <w:rPr>
-          <w:szCs w:val="20"/>
-        </w:rPr>
-      </w:pPr>
+          <w:rFonts w:hint="eastAsia"/>
+          <w:szCs w:val="20"/>
+        </w:rPr>
+      </w:pPr>
+      <w:r>
+        <w:rPr>
+          <w:rFonts w:hint="eastAsia"/>
+          <w:szCs w:val="20"/>
+        </w:rPr>
+        <w:t>T</w:t>
+      </w:r>
+      <w:r>
+        <w:rPr>
+          <w:szCs w:val="20"/>
+        </w:rPr>
+        <w:t>he picture quality may not be good because it’s captured horizontally. If you want to see it in good quality, please refer to lin</w:t>
+      </w:r>
+      <w:r>
+        <w:rPr>
+          <w:szCs w:val="20"/>
+        </w:rPr>
+        <w:t>u</w:t>
+      </w:r>
+      <w:r>
+        <w:rPr>
+          <w:szCs w:val="20"/>
+        </w:rPr>
+        <w:t>x_working.png.</w:t>
+      </w:r>
     </w:p>
     <w:sectPr>
       <w:pgSz w:w="11906" w:h="16838"/>

</xml_diff>